<commit_message>
added a comment around what I did this week to the group report document
</commit_message>
<xml_diff>
--- a/Documentation/CS3860 Deliverables/Maintenance Plan - Group Report.docx
+++ b/Documentation/CS3860 Deliverables/Maintenance Plan - Group Report.docx
@@ -100,19 +100,8 @@
           <w:sz w:val="28"/>
           <w:szCs w:val="28"/>
         </w:rPr>
-        <w:t xml:space="preserve"> Tod Jones, Vince </w:t>
-      </w:r>
-      <w:proofErr w:type="spellStart"/>
-      <w:r>
-        <w:rPr>
-          <w:rFonts w:ascii="Times New Roman" w:hAnsi="Times New Roman"/>
-          <w:b/>
-          <w:sz w:val="28"/>
-          <w:szCs w:val="28"/>
-        </w:rPr>
-        <w:t>Seely</w:t>
-      </w:r>
-      <w:proofErr w:type="spellEnd"/>
+        <w:t xml:space="preserve"> Tod Jones, Vince Seely</w:t>
+      </w:r>
     </w:p>
     <w:p>
       <w:pPr>
@@ -731,18 +720,8 @@
                 <w:sz w:val="24"/>
                 <w:szCs w:val="24"/>
               </w:rPr>
-              <w:t xml:space="preserve">Vince </w:t>
-            </w:r>
-            <w:proofErr w:type="spellStart"/>
-            <w:r>
-              <w:rPr>
-                <w:rFonts w:ascii="Times New Roman" w:hAnsi="Times New Roman"/>
-                <w:sz w:val="24"/>
-                <w:szCs w:val="24"/>
-              </w:rPr>
-              <w:t>Seely</w:t>
-            </w:r>
-            <w:proofErr w:type="spellEnd"/>
+              <w:t>Vince Seely</w:t>
+            </w:r>
           </w:p>
         </w:tc>
         <w:tc>
@@ -1044,27 +1023,7 @@
                 <w:sz w:val="24"/>
                 <w:szCs w:val="24"/>
               </w:rPr>
-              <w:t xml:space="preserve">Resolution Date </w:t>
-            </w:r>
-            <w:proofErr w:type="gramStart"/>
-            <w:r>
-              <w:rPr>
-                <w:rFonts w:ascii="Times New Roman" w:hAnsi="Times New Roman"/>
-                <w:b/>
-                <w:sz w:val="24"/>
-                <w:szCs w:val="24"/>
-              </w:rPr>
-              <w:t>( Est</w:t>
-            </w:r>
-            <w:proofErr w:type="gramEnd"/>
-            <w:r>
-              <w:rPr>
-                <w:rFonts w:ascii="Times New Roman" w:hAnsi="Times New Roman"/>
-                <w:b/>
-                <w:sz w:val="24"/>
-                <w:szCs w:val="24"/>
-              </w:rPr>
-              <w:t>. – Act. )</w:t>
+              <w:t>Resolution Date ( Est. – Act. )</w:t>
             </w:r>
           </w:p>
         </w:tc>
@@ -1120,27 +1079,7 @@
                 <w:sz w:val="24"/>
                 <w:szCs w:val="24"/>
               </w:rPr>
-              <w:t xml:space="preserve">Description ( </w:t>
-            </w:r>
-            <w:proofErr w:type="spellStart"/>
-            <w:r>
-              <w:rPr>
-                <w:rFonts w:ascii="Times New Roman" w:hAnsi="Times New Roman"/>
-                <w:b/>
-                <w:sz w:val="24"/>
-                <w:szCs w:val="24"/>
-              </w:rPr>
-              <w:t>Prob</w:t>
-            </w:r>
-            <w:proofErr w:type="spellEnd"/>
-            <w:r>
-              <w:rPr>
-                <w:rFonts w:ascii="Times New Roman" w:hAnsi="Times New Roman"/>
-                <w:b/>
-                <w:sz w:val="24"/>
-                <w:szCs w:val="24"/>
-              </w:rPr>
-              <w:t xml:space="preserve"> / Resolution )</w:t>
+              <w:t>Description ( Prob / Resolution )</w:t>
             </w:r>
           </w:p>
         </w:tc>
@@ -1754,114 +1693,125 @@
           <w:sz w:val="24"/>
           <w:szCs w:val="24"/>
         </w:rPr>
-        <w:t xml:space="preserve">Vince </w:t>
-      </w:r>
-      <w:proofErr w:type="spellStart"/>
-      <w:r>
+        <w:t>Vince Seely</w:t>
+      </w:r>
+    </w:p>
+    <w:p>
+      <w:pPr>
+        <w:pStyle w:val="ListParagraph"/>
+        <w:rPr>
+          <w:rFonts w:ascii="Times New Roman" w:hAnsi="Times New Roman"/>
+          <w:sz w:val="24"/>
+          <w:szCs w:val="24"/>
+        </w:rPr>
+      </w:pPr>
+      <w:r>
+        <w:rPr>
+          <w:rFonts w:ascii="Times New Roman" w:hAnsi="Times New Roman"/>
+          <w:sz w:val="24"/>
+          <w:szCs w:val="24"/>
+        </w:rPr>
+        <w:t xml:space="preserve">This week I looked at making sure that the project could be built wherever we needed to build the project. This needed to be done so that while working on the maintenance portion we would actually be able to test our changes and run the code. I am still looking into how to get the development bot to run against a chosen discord channel. </w:t>
+      </w:r>
+      <w:r>
+        <w:rPr>
+          <w:rFonts w:ascii="Times New Roman" w:hAnsi="Times New Roman"/>
+          <w:sz w:val="24"/>
+          <w:szCs w:val="24"/>
+        </w:rPr>
+        <w:t xml:space="preserve">Will proceed to work with different people to get the bot running on .netcore 2.1 on campus machines. Also throughout the course of the week I have looked at what can be done to improve the bot so that it is only using one dot net framework instead of having two different dotnet frameworks that are being used. Through doing this I have identified that not all dependencies are running on dotnetcore but some are running on dotnetframework. </w:t>
+      </w:r>
+      <w:bookmarkStart w:id="0" w:name="_GoBack"/>
+      <w:bookmarkEnd w:id="0"/>
+    </w:p>
+    <w:p>
+      <w:pPr>
+        <w:pStyle w:val="ListParagraph"/>
+        <w:rPr>
+          <w:rFonts w:ascii="Times New Roman" w:hAnsi="Times New Roman"/>
+          <w:sz w:val="24"/>
+          <w:szCs w:val="24"/>
+        </w:rPr>
+      </w:pPr>
+    </w:p>
+    <w:p>
+      <w:pPr>
+        <w:pStyle w:val="ListParagraph"/>
         <w:rPr>
           <w:rFonts w:ascii="Times New Roman" w:hAnsi="Times New Roman"/>
           <w:i/>
           <w:sz w:val="24"/>
           <w:szCs w:val="24"/>
         </w:rPr>
-        <w:t>Seely</w:t>
-      </w:r>
-      <w:proofErr w:type="spellEnd"/>
-    </w:p>
-    <w:p>
-      <w:pPr>
-        <w:pStyle w:val="ListParagraph"/>
-        <w:rPr>
-          <w:rFonts w:ascii="Times New Roman" w:hAnsi="Times New Roman"/>
+      </w:pPr>
+      <w:r>
+        <w:rPr>
+          <w:rFonts w:ascii="Times New Roman" w:hAnsi="Times New Roman"/>
+          <w:b/>
           <w:sz w:val="24"/>
           <w:szCs w:val="24"/>
         </w:rPr>
-      </w:pPr>
-      <w:r>
-        <w:rPr>
-          <w:rFonts w:ascii="Times New Roman" w:hAnsi="Times New Roman"/>
+        <w:t>Engineer 3</w:t>
+      </w:r>
+      <w:r>
+        <w:rPr>
+          <w:rFonts w:ascii="Times New Roman" w:hAnsi="Times New Roman"/>
+          <w:b/>
           <w:sz w:val="24"/>
           <w:szCs w:val="24"/>
         </w:rPr>
-        <w:t>TODO</w:t>
-      </w:r>
-    </w:p>
-    <w:p>
-      <w:pPr>
-        <w:pStyle w:val="ListParagraph"/>
+        <w:t>:</w:t>
+      </w:r>
+      <w:r>
         <w:rPr>
           <w:rFonts w:ascii="Times New Roman" w:hAnsi="Times New Roman"/>
           <w:sz w:val="24"/>
           <w:szCs w:val="24"/>
         </w:rPr>
-      </w:pPr>
-    </w:p>
-    <w:p>
-      <w:pPr>
-        <w:pStyle w:val="ListParagraph"/>
+        <w:t xml:space="preserve"> </w:t>
+      </w:r>
+      <w:r>
         <w:rPr>
           <w:rFonts w:ascii="Times New Roman" w:hAnsi="Times New Roman"/>
           <w:i/>
           <w:sz w:val="24"/>
           <w:szCs w:val="24"/>
         </w:rPr>
-      </w:pPr>
-      <w:r>
-        <w:rPr>
-          <w:rFonts w:ascii="Times New Roman" w:hAnsi="Times New Roman"/>
-          <w:b/>
+        <w:t>Dakota Methvin</w:t>
+      </w:r>
+    </w:p>
+    <w:p>
+      <w:pPr>
+        <w:pStyle w:val="ListParagraph"/>
+        <w:rPr>
+          <w:rFonts w:ascii="Times New Roman" w:hAnsi="Times New Roman"/>
           <w:sz w:val="24"/>
           <w:szCs w:val="24"/>
         </w:rPr>
-        <w:t>Engineer 3</w:t>
-      </w:r>
-      <w:r>
-        <w:rPr>
-          <w:rFonts w:ascii="Times New Roman" w:hAnsi="Times New Roman"/>
-          <w:b/>
+      </w:pPr>
+      <w:r>
+        <w:rPr>
+          <w:rFonts w:ascii="Times New Roman" w:hAnsi="Times New Roman"/>
           <w:sz w:val="24"/>
           <w:szCs w:val="24"/>
         </w:rPr>
-        <w:t>:</w:t>
-      </w:r>
-      <w:r>
-        <w:rPr>
-          <w:rFonts w:ascii="Times New Roman" w:hAnsi="Times New Roman"/>
-          <w:sz w:val="24"/>
-          <w:szCs w:val="24"/>
-        </w:rPr>
-        <w:t xml:space="preserve"> </w:t>
-      </w:r>
-      <w:r>
+        <w:t>TODO</w:t>
+      </w:r>
+    </w:p>
+    <w:p>
+      <w:pPr>
         <w:rPr>
           <w:rFonts w:ascii="Times New Roman" w:hAnsi="Times New Roman"/>
           <w:i/>
           <w:sz w:val="24"/>
           <w:szCs w:val="24"/>
         </w:rPr>
-        <w:t>Dakota Methvin</w:t>
-      </w:r>
+      </w:pPr>
     </w:p>
     <w:p>
       <w:pPr>
         <w:pStyle w:val="ListParagraph"/>
-        <w:rPr>
-          <w:rFonts w:ascii="Times New Roman" w:hAnsi="Times New Roman"/>
-          <w:sz w:val="24"/>
-          <w:szCs w:val="24"/>
-        </w:rPr>
-      </w:pPr>
-      <w:r>
-        <w:rPr>
-          <w:rFonts w:ascii="Times New Roman" w:hAnsi="Times New Roman"/>
-          <w:sz w:val="24"/>
-          <w:szCs w:val="24"/>
-        </w:rPr>
-        <w:t>TODO</w:t>
-      </w:r>
-    </w:p>
-    <w:p>
-      <w:pPr>
+        <w:ind w:left="1080"/>
         <w:rPr>
           <w:rFonts w:ascii="Times New Roman" w:hAnsi="Times New Roman"/>
           <w:i/>
@@ -1873,26 +1823,12 @@
     <w:p>
       <w:pPr>
         <w:pStyle w:val="ListParagraph"/>
-        <w:ind w:left="1080"/>
-        <w:rPr>
-          <w:rFonts w:ascii="Times New Roman" w:hAnsi="Times New Roman"/>
-          <w:i/>
+        <w:rPr>
+          <w:rFonts w:ascii="Times New Roman" w:hAnsi="Times New Roman"/>
           <w:sz w:val="24"/>
           <w:szCs w:val="24"/>
         </w:rPr>
       </w:pPr>
-    </w:p>
-    <w:p>
-      <w:pPr>
-        <w:pStyle w:val="ListParagraph"/>
-        <w:rPr>
-          <w:rFonts w:ascii="Times New Roman" w:hAnsi="Times New Roman"/>
-          <w:sz w:val="24"/>
-          <w:szCs w:val="24"/>
-        </w:rPr>
-      </w:pPr>
-      <w:bookmarkStart w:id="0" w:name="_GoBack"/>
-      <w:bookmarkEnd w:id="0"/>
     </w:p>
     <w:sectPr>
       <w:headerReference w:type="default" r:id="rId8"/>
@@ -1983,7 +1919,7 @@
           <w:rPr>
             <w:noProof/>
           </w:rPr>
-          <w:t>1</w:t>
+          <w:t>2</w:t>
         </w:r>
         <w:r>
           <w:rPr>
@@ -3356,7 +3292,7 @@
 </file>
 
 <file path=customXml/itemProps1.xml><?xml version="1.0" encoding="utf-8"?>
-<ds:datastoreItem xmlns:ds="http://schemas.openxmlformats.org/officeDocument/2006/customXml" ds:itemID="{33581DC6-6125-449F-95A5-6110D41FFEA0}">
+<ds:datastoreItem xmlns:ds="http://schemas.openxmlformats.org/officeDocument/2006/customXml" ds:itemID="{AE85B71D-F015-43E1-95E3-B7D04FE49C82}">
   <ds:schemaRefs>
     <ds:schemaRef ds:uri="http://schemas.openxmlformats.org/officeDocument/2006/bibliography"/>
   </ds:schemaRefs>

</xml_diff>

<commit_message>
Group report - final except for Tod's reflection.
</commit_message>
<xml_diff>
--- a/Documentation/CS3860 Deliverables/Maintenance Plan - Group Report.docx
+++ b/Documentation/CS3860 Deliverables/Maintenance Plan - Group Report.docx
@@ -387,6 +387,15 @@
               </w:rPr>
               <w:t xml:space="preserve">Dakota – </w:t>
             </w:r>
+            <w:r>
+              <w:rPr>
+                <w:rFonts w:ascii="Times New Roman" w:hAnsi="Times New Roman"/>
+                <w:snapToGrid w:val="0"/>
+                <w:sz w:val="24"/>
+                <w:szCs w:val="24"/>
+              </w:rPr>
+              <w:t>Maintenance Plan presentation</w:t>
+            </w:r>
           </w:p>
           <w:p>
             <w:pPr>
@@ -406,20 +415,17 @@
                 <w:sz w:val="24"/>
                 <w:szCs w:val="24"/>
               </w:rPr>
-              <w:t>Tod –</w:t>
-            </w:r>
-          </w:p>
-          <w:p>
-            <w:pPr>
-              <w:widowControl w:val="0"/>
-              <w:spacing w:after="0"/>
+              <w:t xml:space="preserve">All – </w:t>
+            </w:r>
+            <w:r>
               <w:rPr>
                 <w:rFonts w:ascii="Times New Roman" w:hAnsi="Times New Roman"/>
                 <w:snapToGrid w:val="0"/>
                 <w:sz w:val="24"/>
                 <w:szCs w:val="24"/>
               </w:rPr>
-            </w:pPr>
+              <w:t>Project analysis, p</w:t>
+            </w:r>
             <w:r>
               <w:rPr>
                 <w:rFonts w:ascii="Times New Roman" w:hAnsi="Times New Roman"/>
@@ -427,28 +433,7 @@
                 <w:sz w:val="24"/>
                 <w:szCs w:val="24"/>
               </w:rPr>
-              <w:t xml:space="preserve">Vince – </w:t>
-            </w:r>
-          </w:p>
-          <w:p>
-            <w:pPr>
-              <w:widowControl w:val="0"/>
-              <w:spacing w:after="0"/>
-              <w:rPr>
-                <w:rFonts w:ascii="Times New Roman" w:hAnsi="Times New Roman"/>
-                <w:snapToGrid w:val="0"/>
-                <w:sz w:val="24"/>
-                <w:szCs w:val="24"/>
-              </w:rPr>
-            </w:pPr>
-            <w:r>
-              <w:rPr>
-                <w:rFonts w:ascii="Times New Roman" w:hAnsi="Times New Roman"/>
-                <w:snapToGrid w:val="0"/>
-                <w:sz w:val="24"/>
-                <w:szCs w:val="24"/>
-              </w:rPr>
-              <w:t xml:space="preserve">All – </w:t>
+              <w:t>otential task brainstorming</w:t>
             </w:r>
           </w:p>
         </w:tc>
@@ -678,6 +663,14 @@
                 <w:szCs w:val="24"/>
               </w:rPr>
             </w:pPr>
+            <w:r>
+              <w:rPr>
+                <w:rFonts w:ascii="Times New Roman" w:hAnsi="Times New Roman"/>
+                <w:sz w:val="24"/>
+                <w:szCs w:val="24"/>
+              </w:rPr>
+              <w:t>134</w:t>
+            </w:r>
           </w:p>
         </w:tc>
         <w:tc>
@@ -695,6 +688,16 @@
                 <w:szCs w:val="24"/>
               </w:rPr>
             </w:pPr>
+            <w:r>
+              <w:rPr>
+                <w:rFonts w:ascii="Times New Roman" w:hAnsi="Times New Roman"/>
+                <w:sz w:val="24"/>
+                <w:szCs w:val="24"/>
+              </w:rPr>
+              <w:t>Bug discovery</w:t>
+            </w:r>
+            <w:bookmarkStart w:id="0" w:name="_GoBack"/>
+            <w:bookmarkEnd w:id="0"/>
           </w:p>
         </w:tc>
       </w:tr>
@@ -740,6 +743,14 @@
                 <w:szCs w:val="24"/>
               </w:rPr>
             </w:pPr>
+            <w:r>
+              <w:rPr>
+                <w:rFonts w:ascii="Times New Roman" w:hAnsi="Times New Roman"/>
+                <w:sz w:val="24"/>
+                <w:szCs w:val="24"/>
+              </w:rPr>
+              <w:t>114</w:t>
+            </w:r>
           </w:p>
         </w:tc>
         <w:tc>
@@ -757,6 +768,14 @@
                 <w:szCs w:val="24"/>
               </w:rPr>
             </w:pPr>
+            <w:r>
+              <w:rPr>
+                <w:rFonts w:ascii="Times New Roman" w:hAnsi="Times New Roman"/>
+                <w:sz w:val="24"/>
+                <w:szCs w:val="24"/>
+              </w:rPr>
+              <w:t>.NET dependency issue resolution</w:t>
+            </w:r>
           </w:p>
         </w:tc>
       </w:tr>
@@ -802,6 +821,14 @@
                 <w:szCs w:val="24"/>
               </w:rPr>
             </w:pPr>
+            <w:r>
+              <w:rPr>
+                <w:rFonts w:ascii="Times New Roman" w:hAnsi="Times New Roman"/>
+                <w:sz w:val="24"/>
+                <w:szCs w:val="24"/>
+              </w:rPr>
+              <w:t>170</w:t>
+            </w:r>
           </w:p>
         </w:tc>
         <w:tc>
@@ -819,6 +846,14 @@
                 <w:szCs w:val="24"/>
               </w:rPr>
             </w:pPr>
+            <w:r>
+              <w:rPr>
+                <w:rFonts w:ascii="Times New Roman" w:hAnsi="Times New Roman"/>
+                <w:sz w:val="24"/>
+                <w:szCs w:val="24"/>
+              </w:rPr>
+              <w:t>Presentation</w:t>
+            </w:r>
           </w:p>
         </w:tc>
       </w:tr>
@@ -866,6 +901,14 @@
                 <w:szCs w:val="24"/>
               </w:rPr>
             </w:pPr>
+            <w:r>
+              <w:rPr>
+                <w:rFonts w:ascii="Times New Roman" w:hAnsi="Times New Roman"/>
+                <w:sz w:val="24"/>
+                <w:szCs w:val="24"/>
+              </w:rPr>
+              <w:t>418</w:t>
+            </w:r>
           </w:p>
         </w:tc>
         <w:tc>
@@ -1506,7 +1549,26 @@
           <w:sz w:val="28"/>
           <w:szCs w:val="28"/>
         </w:rPr>
-        <w:t>TODO</w:t>
+        <w:t xml:space="preserve">Use SciTools </w:t>
+      </w:r>
+      <w:r>
+        <w:rPr>
+          <w:rFonts w:ascii="Times New Roman" w:hAnsi="Times New Roman"/>
+          <w:b/>
+          <w:i/>
+          <w:sz w:val="28"/>
+          <w:szCs w:val="28"/>
+        </w:rPr>
+        <w:t>Understand</w:t>
+      </w:r>
+      <w:r>
+        <w:rPr>
+          <w:rFonts w:ascii="Times New Roman" w:hAnsi="Times New Roman"/>
+          <w:b/>
+          <w:sz w:val="28"/>
+          <w:szCs w:val="28"/>
+        </w:rPr>
+        <w:t xml:space="preserve"> to visualize project structure</w:t>
       </w:r>
     </w:p>
     <w:p>
@@ -1721,8 +1783,6 @@
         </w:rPr>
         <w:t xml:space="preserve">Will proceed to work with different people to get the bot running on .netcore 2.1 on campus machines. Also throughout the course of the week I have looked at what can be done to improve the bot so that it is only using one dot net framework instead of having two different dotnet frameworks that are being used. Through doing this I have identified that not all dependencies are running on dotnetcore but some are running on dotnetframework. </w:t>
       </w:r>
-      <w:bookmarkStart w:id="0" w:name="_GoBack"/>
-      <w:bookmarkEnd w:id="0"/>
     </w:p>
     <w:p>
       <w:pPr>
@@ -1795,7 +1855,15 @@
           <w:sz w:val="24"/>
           <w:szCs w:val="24"/>
         </w:rPr>
-        <w:t>TODO</w:t>
+        <w:t xml:space="preserve">This week I looked into the API my feature will use. It looks like I will need to learn the basics of PHP to access the statistics information, and JSON to parse the returns. Hopefully this will be a good exercise in a new language. </w:t>
+      </w:r>
+      <w:r>
+        <w:rPr>
+          <w:rFonts w:ascii="Times New Roman" w:hAnsi="Times New Roman"/>
+          <w:sz w:val="24"/>
+          <w:szCs w:val="24"/>
+        </w:rPr>
+        <w:t>Also learned more about Git from Vince.</w:t>
       </w:r>
     </w:p>
     <w:p>
@@ -1919,7 +1987,7 @@
           <w:rPr>
             <w:noProof/>
           </w:rPr>
-          <w:t>2</w:t>
+          <w:t>1</w:t>
         </w:r>
         <w:r>
           <w:rPr>
@@ -3292,7 +3360,7 @@
 </file>
 
 <file path=customXml/itemProps1.xml><?xml version="1.0" encoding="utf-8"?>
-<ds:datastoreItem xmlns:ds="http://schemas.openxmlformats.org/officeDocument/2006/customXml" ds:itemID="{AE85B71D-F015-43E1-95E3-B7D04FE49C82}">
+<ds:datastoreItem xmlns:ds="http://schemas.openxmlformats.org/officeDocument/2006/customXml" ds:itemID="{D66AB838-E294-4098-B479-CE1E563A0887}">
   <ds:schemaRefs>
     <ds:schemaRef ds:uri="http://schemas.openxmlformats.org/officeDocument/2006/bibliography"/>
   </ds:schemaRefs>

</xml_diff>

<commit_message>
Moved Tod's personal reflection from branch 'tshjones-patch-1' to 'Deliverables' for merging with master.
</commit_message>
<xml_diff>
--- a/Documentation/CS3860 Deliverables/Maintenance Plan - Group Report.docx
+++ b/Documentation/CS3860 Deliverables/Maintenance Plan - Group Report.docx
@@ -424,16 +424,7 @@
                 <w:sz w:val="24"/>
                 <w:szCs w:val="24"/>
               </w:rPr>
-              <w:t>Project analysis, p</w:t>
-            </w:r>
-            <w:r>
-              <w:rPr>
-                <w:rFonts w:ascii="Times New Roman" w:hAnsi="Times New Roman"/>
-                <w:snapToGrid w:val="0"/>
-                <w:sz w:val="24"/>
-                <w:szCs w:val="24"/>
-              </w:rPr>
-              <w:t>otential task brainstorming</w:t>
+              <w:t>Project analysis, potential task brainstorming</w:t>
             </w:r>
           </w:p>
         </w:tc>
@@ -696,8 +687,6 @@
               </w:rPr>
               <w:t>Bug discovery</w:t>
             </w:r>
-            <w:bookmarkStart w:id="0" w:name="_GoBack"/>
-            <w:bookmarkEnd w:id="0"/>
           </w:p>
         </w:tc>
       </w:tr>
@@ -1708,7 +1697,7 @@
           <w:sz w:val="24"/>
           <w:szCs w:val="24"/>
         </w:rPr>
-        <w:t>TODO</w:t>
+        <w:t xml:space="preserve">This week I worked with Vince to help troubleshoot build problems originating from the difference in netcore versions on campus machines. I also downloaded and tried to run Understand on campus machines, only to be hampered by the inability to install programs on campus machines. I will attempted to install the program on my home computer later on today. I also looked over Dakota’s report to help down tasks into different categories. </w:t>
       </w:r>
     </w:p>
     <w:p>
@@ -1720,6 +1709,8 @@
           <w:szCs w:val="24"/>
         </w:rPr>
       </w:pPr>
+      <w:bookmarkStart w:id="0" w:name="_GoBack"/>
+      <w:bookmarkEnd w:id="0"/>
     </w:p>
     <w:p>
       <w:pPr>
@@ -3360,7 +3351,7 @@
 </file>
 
 <file path=customXml/itemProps1.xml><?xml version="1.0" encoding="utf-8"?>
-<ds:datastoreItem xmlns:ds="http://schemas.openxmlformats.org/officeDocument/2006/customXml" ds:itemID="{D66AB838-E294-4098-B479-CE1E563A0887}">
+<ds:datastoreItem xmlns:ds="http://schemas.openxmlformats.org/officeDocument/2006/customXml" ds:itemID="{BF5CFF44-8250-42C2-BB01-6CB73F76336B}">
   <ds:schemaRefs>
     <ds:schemaRef ds:uri="http://schemas.openxmlformats.org/officeDocument/2006/bibliography"/>
   </ds:schemaRefs>

</xml_diff>